<commit_message>
Updated reference doc to match google document formatting, somewhat
</commit_message>
<xml_diff>
--- a/reference-word-doc.docx
+++ b/reference-word-doc.docx
@@ -30,12 +30,7 @@
         <w:pStyle w:val="BodyText"/>
       </w:pPr>
       <w:r>
-        <w:t xml:space="preserve">Consistent with the Council’s intent, </w:t>
-      </w:r>
-      <w:bookmarkStart w:id="1" w:name="_GoBack"/>
-      <w:bookmarkEnd w:id="1"/>
-      <w:r>
-        <w:t>an EM program was developed and implemented to collect data used in catch estimation for the fixed gear small-boat groundfish and halibut fisheries in Alaska. During the pre-implementation phase of EM development in 2016, NMFS also developed estimation methods to be used with the newly available EM data to generate catch and bycatch estimates for the EM stratum.</w:t>
+        <w:t>Consistent with the Council’s intent, an EM program was developed and implemented to collect data used in catch estimation for the fixed gear small-boat groundfish and halibut fisheries in Alaska. During the pre-implementation phase of EM development in 2016, NMFS also developed estimation methods to be used with the newly available EM data to generate catch and bycatch estimates for the EM stratum.</w:t>
       </w:r>
     </w:p>
     <w:p>
@@ -60,24 +55,43 @@
         <w:spacing w:before="120" w:after="120"/>
       </w:pPr>
       <w:r>
-        <w:t xml:space="preserve">Markdown is not </w:t>
-      </w:r>
-      <w:proofErr w:type="spellStart"/>
-      <w:r>
-        <w:t>LaTeX</w:t>
-      </w:r>
-      <w:proofErr w:type="spellEnd"/>
-      <w:r>
-        <w:t>. To compile me, run this in R:</w:t>
+        <w:t>Markdown is not LaTeX. To compile me, run this in R:</w:t>
       </w:r>
     </w:p>
     <w:p>
       <w:pPr>
         <w:pStyle w:val="Heading2"/>
       </w:pPr>
-      <w:bookmarkStart w:id="2" w:name="header-2"/>
+      <w:bookmarkStart w:id="1" w:name="header-2"/>
       <w:r>
         <w:t>Header 2</w:t>
+      </w:r>
+      <w:bookmarkEnd w:id="1"/>
+    </w:p>
+    <w:p>
+      <w:pPr>
+        <w:pStyle w:val="FirstParagraph"/>
+      </w:pPr>
+      <w:r>
+        <w:t xml:space="preserve">A </w:t>
+      </w:r>
+      <w:r>
+        <w:rPr>
+          <w:i/>
+        </w:rPr>
+        <w:t>paragraph</w:t>
+      </w:r>
+      <w:r>
+        <w:t xml:space="preserve"> here. A code chunk below (remember the three backticks):</w:t>
+      </w:r>
+    </w:p>
+    <w:p>
+      <w:pPr>
+        <w:pStyle w:val="Heading3"/>
+      </w:pPr>
+      <w:bookmarkStart w:id="2" w:name="header-3"/>
+      <w:r>
+        <w:t>Header 3</w:t>
       </w:r>
       <w:bookmarkEnd w:id="2"/>
     </w:p>
@@ -86,1176 +100,891 @@
         <w:pStyle w:val="FirstParagraph"/>
       </w:pPr>
       <w:r>
-        <w:t xml:space="preserve">A </w:t>
-      </w:r>
-      <w:r>
-        <w:rPr>
-          <w:i/>
-        </w:rPr>
-        <w:t>paragraph</w:t>
-      </w:r>
-      <w:r>
-        <w:t xml:space="preserve"> here. A code chunk below (remember the three </w:t>
-      </w:r>
-      <w:proofErr w:type="spellStart"/>
-      <w:r>
-        <w:t>backticks</w:t>
-      </w:r>
-      <w:proofErr w:type="spellEnd"/>
-      <w:r>
-        <w:t>):</w:t>
+        <w:t>Yes I know the value of pi is 3.1415927, and 2 times pi is 6.2831853.</w:t>
       </w:r>
     </w:p>
     <w:p>
       <w:pPr>
-        <w:pStyle w:val="Heading3"/>
-      </w:pPr>
-      <w:bookmarkStart w:id="3" w:name="header-3"/>
-      <w:r>
-        <w:t>Header 3</w:t>
-      </w:r>
-      <w:bookmarkEnd w:id="3"/>
+        <w:pStyle w:val="SourceCode"/>
+      </w:pPr>
+      <w:r>
+        <w:rPr>
+          <w:rStyle w:val="CommentTok"/>
+        </w:rPr>
+        <w:t>## create table of species ## Not included in teh report 22June2021</w:t>
+      </w:r>
+      <w:r>
+        <w:br/>
+      </w:r>
+      <w:r>
+        <w:br/>
+      </w:r>
+      <w:r>
+        <w:rPr>
+          <w:rStyle w:val="NormalTok"/>
+        </w:rPr>
+        <w:t>x &lt;-</w:t>
+      </w:r>
+      <w:r>
+        <w:rPr>
+          <w:rStyle w:val="StringTok"/>
+        </w:rPr>
+        <w:t xml:space="preserve"> </w:t>
+      </w:r>
+      <w:r>
+        <w:rPr>
+          <w:rStyle w:val="KeywordTok"/>
+        </w:rPr>
+        <w:t>data.frame</w:t>
+      </w:r>
+      <w:r>
+        <w:rPr>
+          <w:rStyle w:val="NormalTok"/>
+        </w:rPr>
+        <w:t>(</w:t>
+      </w:r>
+      <w:r>
+        <w:rPr>
+          <w:rStyle w:val="StringTok"/>
+        </w:rPr>
+        <w:t>"SN"</w:t>
+      </w:r>
+      <w:r>
+        <w:rPr>
+          <w:rStyle w:val="NormalTok"/>
+        </w:rPr>
+        <w:t xml:space="preserve"> =</w:t>
+      </w:r>
+      <w:r>
+        <w:rPr>
+          <w:rStyle w:val="StringTok"/>
+        </w:rPr>
+        <w:t xml:space="preserve"> </w:t>
+      </w:r>
+      <w:r>
+        <w:rPr>
+          <w:rStyle w:val="DecValTok"/>
+        </w:rPr>
+        <w:t>1</w:t>
+      </w:r>
+      <w:r>
+        <w:rPr>
+          <w:rStyle w:val="OperatorTok"/>
+        </w:rPr>
+        <w:t>:</w:t>
+      </w:r>
+      <w:r>
+        <w:rPr>
+          <w:rStyle w:val="DecValTok"/>
+        </w:rPr>
+        <w:t>2</w:t>
+      </w:r>
+      <w:r>
+        <w:rPr>
+          <w:rStyle w:val="NormalTok"/>
+        </w:rPr>
+        <w:t xml:space="preserve">, </w:t>
+      </w:r>
+      <w:r>
+        <w:rPr>
+          <w:rStyle w:val="StringTok"/>
+        </w:rPr>
+        <w:t>"Age"</w:t>
+      </w:r>
+      <w:r>
+        <w:rPr>
+          <w:rStyle w:val="NormalTok"/>
+        </w:rPr>
+        <w:t xml:space="preserve"> =</w:t>
+      </w:r>
+      <w:r>
+        <w:rPr>
+          <w:rStyle w:val="StringTok"/>
+        </w:rPr>
+        <w:t xml:space="preserve"> </w:t>
+      </w:r>
+      <w:r>
+        <w:rPr>
+          <w:rStyle w:val="KeywordTok"/>
+        </w:rPr>
+        <w:t>c</w:t>
+      </w:r>
+      <w:r>
+        <w:rPr>
+          <w:rStyle w:val="NormalTok"/>
+        </w:rPr>
+        <w:t>(</w:t>
+      </w:r>
+      <w:r>
+        <w:rPr>
+          <w:rStyle w:val="DecValTok"/>
+        </w:rPr>
+        <w:t>21</w:t>
+      </w:r>
+      <w:r>
+        <w:rPr>
+          <w:rStyle w:val="NormalTok"/>
+        </w:rPr>
+        <w:t>,</w:t>
+      </w:r>
+      <w:r>
+        <w:rPr>
+          <w:rStyle w:val="DecValTok"/>
+        </w:rPr>
+        <w:t>15</w:t>
+      </w:r>
+      <w:r>
+        <w:rPr>
+          <w:rStyle w:val="NormalTok"/>
+        </w:rPr>
+        <w:t xml:space="preserve">), </w:t>
+      </w:r>
+      <w:r>
+        <w:rPr>
+          <w:rStyle w:val="StringTok"/>
+        </w:rPr>
+        <w:t>"Name"</w:t>
+      </w:r>
+      <w:r>
+        <w:rPr>
+          <w:rStyle w:val="NormalTok"/>
+        </w:rPr>
+        <w:t xml:space="preserve"> =</w:t>
+      </w:r>
+      <w:r>
+        <w:rPr>
+          <w:rStyle w:val="StringTok"/>
+        </w:rPr>
+        <w:t xml:space="preserve"> </w:t>
+      </w:r>
+      <w:r>
+        <w:rPr>
+          <w:rStyle w:val="KeywordTok"/>
+        </w:rPr>
+        <w:t>c</w:t>
+      </w:r>
+      <w:r>
+        <w:rPr>
+          <w:rStyle w:val="NormalTok"/>
+        </w:rPr>
+        <w:t>(</w:t>
+      </w:r>
+      <w:r>
+        <w:rPr>
+          <w:rStyle w:val="StringTok"/>
+        </w:rPr>
+        <w:t>"John"</w:t>
+      </w:r>
+      <w:r>
+        <w:rPr>
+          <w:rStyle w:val="NormalTok"/>
+        </w:rPr>
+        <w:t>,</w:t>
+      </w:r>
+      <w:r>
+        <w:rPr>
+          <w:rStyle w:val="StringTok"/>
+        </w:rPr>
+        <w:t>"Dora"</w:t>
+      </w:r>
+      <w:r>
+        <w:rPr>
+          <w:rStyle w:val="NormalTok"/>
+        </w:rPr>
+        <w:t>))</w:t>
+      </w:r>
+      <w:r>
+        <w:br/>
+      </w:r>
+      <w:r>
+        <w:br/>
+      </w:r>
+      <w:r>
+        <w:rPr>
+          <w:rStyle w:val="KeywordTok"/>
+        </w:rPr>
+        <w:t>set_flextable_defaults</w:t>
+      </w:r>
+      <w:r>
+        <w:rPr>
+          <w:rStyle w:val="NormalTok"/>
+        </w:rPr>
+        <w:t>(</w:t>
+      </w:r>
+      <w:r>
+        <w:rPr>
+          <w:rStyle w:val="DataTypeTok"/>
+        </w:rPr>
+        <w:t>big.mark =</w:t>
+      </w:r>
+      <w:r>
+        <w:rPr>
+          <w:rStyle w:val="NormalTok"/>
+        </w:rPr>
+        <w:t xml:space="preserve"> </w:t>
+      </w:r>
+      <w:r>
+        <w:rPr>
+          <w:rStyle w:val="StringTok"/>
+        </w:rPr>
+        <w:t>","</w:t>
+      </w:r>
+      <w:r>
+        <w:rPr>
+          <w:rStyle w:val="NormalTok"/>
+        </w:rPr>
+        <w:t xml:space="preserve">, </w:t>
+      </w:r>
+      <w:r>
+        <w:br/>
+      </w:r>
+      <w:r>
+        <w:rPr>
+          <w:rStyle w:val="NormalTok"/>
+        </w:rPr>
+        <w:t xml:space="preserve">                </w:t>
+      </w:r>
+      <w:r>
+        <w:rPr>
+          <w:rStyle w:val="DataTypeTok"/>
+        </w:rPr>
+        <w:t>font.size =</w:t>
+      </w:r>
+      <w:r>
+        <w:rPr>
+          <w:rStyle w:val="NormalTok"/>
+        </w:rPr>
+        <w:t xml:space="preserve"> </w:t>
+      </w:r>
+      <w:r>
+        <w:rPr>
+          <w:rStyle w:val="DecValTok"/>
+        </w:rPr>
+        <w:t>10</w:t>
+      </w:r>
+      <w:r>
+        <w:rPr>
+          <w:rStyle w:val="NormalTok"/>
+        </w:rPr>
+        <w:t xml:space="preserve">, </w:t>
+      </w:r>
+      <w:r>
+        <w:br/>
+      </w:r>
+      <w:r>
+        <w:rPr>
+          <w:rStyle w:val="NormalTok"/>
+        </w:rPr>
+        <w:t xml:space="preserve">                </w:t>
+      </w:r>
+      <w:r>
+        <w:rPr>
+          <w:rStyle w:val="DataTypeTok"/>
+        </w:rPr>
+        <w:t>theme_fun =</w:t>
+      </w:r>
+      <w:r>
+        <w:rPr>
+          <w:rStyle w:val="NormalTok"/>
+        </w:rPr>
+        <w:t xml:space="preserve"> theme_zebra, </w:t>
+      </w:r>
+      <w:r>
+        <w:br/>
+      </w:r>
+      <w:r>
+        <w:rPr>
+          <w:rStyle w:val="NormalTok"/>
+        </w:rPr>
+        <w:t xml:space="preserve">                </w:t>
+      </w:r>
+      <w:r>
+        <w:rPr>
+          <w:rStyle w:val="DataTypeTok"/>
+        </w:rPr>
+        <w:t>text.align =</w:t>
+      </w:r>
+      <w:r>
+        <w:rPr>
+          <w:rStyle w:val="NormalTok"/>
+        </w:rPr>
+        <w:t xml:space="preserve"> </w:t>
+      </w:r>
+      <w:r>
+        <w:rPr>
+          <w:rStyle w:val="StringTok"/>
+        </w:rPr>
+        <w:t>'center'</w:t>
+      </w:r>
+      <w:r>
+        <w:rPr>
+          <w:rStyle w:val="NormalTok"/>
+        </w:rPr>
+        <w:t xml:space="preserve">, </w:t>
+      </w:r>
+      <w:r>
+        <w:br/>
+      </w:r>
+      <w:r>
+        <w:rPr>
+          <w:rStyle w:val="NormalTok"/>
+        </w:rPr>
+        <w:t xml:space="preserve">                </w:t>
+      </w:r>
+      <w:r>
+        <w:rPr>
+          <w:rStyle w:val="DataTypeTok"/>
+        </w:rPr>
+        <w:t>padding.bottom =</w:t>
+      </w:r>
+      <w:r>
+        <w:rPr>
+          <w:rStyle w:val="NormalTok"/>
+        </w:rPr>
+        <w:t xml:space="preserve"> </w:t>
+      </w:r>
+      <w:r>
+        <w:rPr>
+          <w:rStyle w:val="DecValTok"/>
+        </w:rPr>
+        <w:t>2</w:t>
+      </w:r>
+      <w:r>
+        <w:rPr>
+          <w:rStyle w:val="NormalTok"/>
+        </w:rPr>
+        <w:t xml:space="preserve">, </w:t>
+      </w:r>
+      <w:r>
+        <w:br/>
+      </w:r>
+      <w:r>
+        <w:rPr>
+          <w:rStyle w:val="NormalTok"/>
+        </w:rPr>
+        <w:t xml:space="preserve">                </w:t>
+      </w:r>
+      <w:r>
+        <w:rPr>
+          <w:rStyle w:val="DataTypeTok"/>
+        </w:rPr>
+        <w:t>padding.top =</w:t>
+      </w:r>
+      <w:r>
+        <w:rPr>
+          <w:rStyle w:val="NormalTok"/>
+        </w:rPr>
+        <w:t xml:space="preserve"> </w:t>
+      </w:r>
+      <w:r>
+        <w:rPr>
+          <w:rStyle w:val="DecValTok"/>
+        </w:rPr>
+        <w:t>2</w:t>
+      </w:r>
+      <w:r>
+        <w:rPr>
+          <w:rStyle w:val="NormalTok"/>
+        </w:rPr>
+        <w:t xml:space="preserve">, </w:t>
+      </w:r>
+      <w:r>
+        <w:br/>
+      </w:r>
+      <w:r>
+        <w:rPr>
+          <w:rStyle w:val="NormalTok"/>
+        </w:rPr>
+        <w:t xml:space="preserve">                </w:t>
+      </w:r>
+      <w:r>
+        <w:rPr>
+          <w:rStyle w:val="DataTypeTok"/>
+        </w:rPr>
+        <w:t>padding.left =</w:t>
+      </w:r>
+      <w:r>
+        <w:rPr>
+          <w:rStyle w:val="NormalTok"/>
+        </w:rPr>
+        <w:t xml:space="preserve"> </w:t>
+      </w:r>
+      <w:r>
+        <w:rPr>
+          <w:rStyle w:val="DecValTok"/>
+        </w:rPr>
+        <w:t>2</w:t>
+      </w:r>
+      <w:r>
+        <w:rPr>
+          <w:rStyle w:val="NormalTok"/>
+        </w:rPr>
+        <w:t xml:space="preserve">, </w:t>
+      </w:r>
+      <w:r>
+        <w:rPr>
+          <w:rStyle w:val="DataTypeTok"/>
+        </w:rPr>
+        <w:t>padding.right =</w:t>
+      </w:r>
+      <w:r>
+        <w:rPr>
+          <w:rStyle w:val="NormalTok"/>
+        </w:rPr>
+        <w:t xml:space="preserve"> </w:t>
+      </w:r>
+      <w:r>
+        <w:rPr>
+          <w:rStyle w:val="DecValTok"/>
+        </w:rPr>
+        <w:t>2</w:t>
+      </w:r>
+      <w:r>
+        <w:rPr>
+          <w:rStyle w:val="NormalTok"/>
+        </w:rPr>
+        <w:t xml:space="preserve">, </w:t>
+      </w:r>
+      <w:r>
+        <w:br/>
+      </w:r>
+      <w:r>
+        <w:rPr>
+          <w:rStyle w:val="NormalTok"/>
+        </w:rPr>
+        <w:t xml:space="preserve">                </w:t>
+      </w:r>
+      <w:r>
+        <w:rPr>
+          <w:rStyle w:val="DataTypeTok"/>
+        </w:rPr>
+        <w:t>background.color =</w:t>
+      </w:r>
+      <w:r>
+        <w:rPr>
+          <w:rStyle w:val="NormalTok"/>
+        </w:rPr>
+        <w:t xml:space="preserve"> </w:t>
+      </w:r>
+      <w:r>
+        <w:rPr>
+          <w:rStyle w:val="StringTok"/>
+        </w:rPr>
+        <w:t>"#EFEFEF"</w:t>
+      </w:r>
+      <w:r>
+        <w:rPr>
+          <w:rStyle w:val="NormalTok"/>
+        </w:rPr>
+        <w:t xml:space="preserve">) </w:t>
+      </w:r>
+      <w:r>
+        <w:br/>
+      </w:r>
+      <w:r>
+        <w:rPr>
+          <w:rStyle w:val="NormalTok"/>
+        </w:rPr>
+        <w:t>test.table &lt;-</w:t>
+      </w:r>
+      <w:r>
+        <w:rPr>
+          <w:rStyle w:val="StringTok"/>
+        </w:rPr>
+        <w:t xml:space="preserve"> </w:t>
+      </w:r>
+      <w:r>
+        <w:rPr>
+          <w:rStyle w:val="KeywordTok"/>
+        </w:rPr>
+        <w:t>flextable</w:t>
+      </w:r>
+      <w:r>
+        <w:rPr>
+          <w:rStyle w:val="NormalTok"/>
+        </w:rPr>
+        <w:t xml:space="preserve">(x) </w:t>
+      </w:r>
+      <w:r>
+        <w:br/>
+      </w:r>
+      <w:r>
+        <w:rPr>
+          <w:rStyle w:val="NormalTok"/>
+        </w:rPr>
+        <w:t>test.table &lt;-</w:t>
+      </w:r>
+      <w:r>
+        <w:rPr>
+          <w:rStyle w:val="StringTok"/>
+        </w:rPr>
+        <w:t xml:space="preserve"> </w:t>
+      </w:r>
+      <w:r>
+        <w:rPr>
+          <w:rStyle w:val="KeywordTok"/>
+        </w:rPr>
+        <w:t>set_header_labels</w:t>
+      </w:r>
+      <w:r>
+        <w:rPr>
+          <w:rStyle w:val="NormalTok"/>
+        </w:rPr>
+        <w:t xml:space="preserve">(test.table, </w:t>
+      </w:r>
+      <w:r>
+        <w:rPr>
+          <w:rStyle w:val="DataTypeTok"/>
+        </w:rPr>
+        <w:t>SN =</w:t>
+      </w:r>
+      <w:r>
+        <w:rPr>
+          <w:rStyle w:val="NormalTok"/>
+        </w:rPr>
+        <w:t xml:space="preserve"> </w:t>
+      </w:r>
+      <w:r>
+        <w:rPr>
+          <w:rStyle w:val="StringTok"/>
+        </w:rPr>
+        <w:t>"SN"</w:t>
+      </w:r>
+      <w:r>
+        <w:rPr>
+          <w:rStyle w:val="NormalTok"/>
+        </w:rPr>
+        <w:t xml:space="preserve">, </w:t>
+      </w:r>
+      <w:r>
+        <w:rPr>
+          <w:rStyle w:val="DataTypeTok"/>
+        </w:rPr>
+        <w:t>Age =</w:t>
+      </w:r>
+      <w:r>
+        <w:rPr>
+          <w:rStyle w:val="NormalTok"/>
+        </w:rPr>
+        <w:t xml:space="preserve"> </w:t>
+      </w:r>
+      <w:r>
+        <w:rPr>
+          <w:rStyle w:val="StringTok"/>
+        </w:rPr>
+        <w:t>"Age"</w:t>
+      </w:r>
+      <w:r>
+        <w:rPr>
+          <w:rStyle w:val="NormalTok"/>
+        </w:rPr>
+        <w:t xml:space="preserve">,  </w:t>
+      </w:r>
+      <w:r>
+        <w:rPr>
+          <w:rStyle w:val="DataTypeTok"/>
+        </w:rPr>
+        <w:t>Name =</w:t>
+      </w:r>
+      <w:r>
+        <w:rPr>
+          <w:rStyle w:val="NormalTok"/>
+        </w:rPr>
+        <w:t xml:space="preserve"> </w:t>
+      </w:r>
+      <w:r>
+        <w:rPr>
+          <w:rStyle w:val="StringTok"/>
+        </w:rPr>
+        <w:t>"Name"</w:t>
+      </w:r>
+      <w:r>
+        <w:rPr>
+          <w:rStyle w:val="NormalTok"/>
+        </w:rPr>
+        <w:t xml:space="preserve">) </w:t>
+      </w:r>
+      <w:r>
+        <w:br/>
+      </w:r>
+      <w:r>
+        <w:rPr>
+          <w:rStyle w:val="NormalTok"/>
+        </w:rPr>
+        <w:t>test.table &lt;-</w:t>
+      </w:r>
+      <w:r>
+        <w:rPr>
+          <w:rStyle w:val="StringTok"/>
+        </w:rPr>
+        <w:t xml:space="preserve"> </w:t>
+      </w:r>
+      <w:r>
+        <w:rPr>
+          <w:rStyle w:val="KeywordTok"/>
+        </w:rPr>
+        <w:t>set_table_properties</w:t>
+      </w:r>
+      <w:r>
+        <w:rPr>
+          <w:rStyle w:val="NormalTok"/>
+        </w:rPr>
+        <w:t xml:space="preserve">(test.table, </w:t>
+      </w:r>
+      <w:r>
+        <w:rPr>
+          <w:rStyle w:val="DataTypeTok"/>
+        </w:rPr>
+        <w:t>width =</w:t>
+      </w:r>
+      <w:r>
+        <w:rPr>
+          <w:rStyle w:val="NormalTok"/>
+        </w:rPr>
+        <w:t xml:space="preserve"> </w:t>
+      </w:r>
+      <w:r>
+        <w:rPr>
+          <w:rStyle w:val="DecValTok"/>
+        </w:rPr>
+        <w:t>1</w:t>
+      </w:r>
+      <w:r>
+        <w:rPr>
+          <w:rStyle w:val="NormalTok"/>
+        </w:rPr>
+        <w:t xml:space="preserve">, </w:t>
+      </w:r>
+      <w:r>
+        <w:rPr>
+          <w:rStyle w:val="DataTypeTok"/>
+        </w:rPr>
+        <w:t>layout =</w:t>
+      </w:r>
+      <w:r>
+        <w:rPr>
+          <w:rStyle w:val="NormalTok"/>
+        </w:rPr>
+        <w:t xml:space="preserve"> </w:t>
+      </w:r>
+      <w:r>
+        <w:rPr>
+          <w:rStyle w:val="StringTok"/>
+        </w:rPr>
+        <w:t>"autofit"</w:t>
+      </w:r>
+      <w:r>
+        <w:rPr>
+          <w:rStyle w:val="NormalTok"/>
+        </w:rPr>
+        <w:t xml:space="preserve">) </w:t>
+      </w:r>
+      <w:r>
+        <w:br/>
+      </w:r>
+      <w:r>
+        <w:rPr>
+          <w:rStyle w:val="NormalTok"/>
+        </w:rPr>
+        <w:t>test.table &lt;-</w:t>
+      </w:r>
+      <w:r>
+        <w:rPr>
+          <w:rStyle w:val="StringTok"/>
+        </w:rPr>
+        <w:t xml:space="preserve"> </w:t>
+      </w:r>
+      <w:r>
+        <w:rPr>
+          <w:rStyle w:val="KeywordTok"/>
+        </w:rPr>
+        <w:t>set_caption</w:t>
+      </w:r>
+      <w:r>
+        <w:rPr>
+          <w:rStyle w:val="NormalTok"/>
+        </w:rPr>
+        <w:t xml:space="preserve">(test.table, </w:t>
+      </w:r>
+      <w:r>
+        <w:rPr>
+          <w:rStyle w:val="DataTypeTok"/>
+        </w:rPr>
+        <w:t>caption=</w:t>
+      </w:r>
+      <w:r>
+        <w:rPr>
+          <w:rStyle w:val="StringTok"/>
+        </w:rPr>
+        <w:t>'Some kind of caption would go here'</w:t>
+      </w:r>
+      <w:r>
+        <w:rPr>
+          <w:rStyle w:val="NormalTok"/>
+        </w:rPr>
+        <w:t xml:space="preserve">, </w:t>
+      </w:r>
+      <w:r>
+        <w:br/>
+      </w:r>
+      <w:r>
+        <w:rPr>
+          <w:rStyle w:val="NormalTok"/>
+        </w:rPr>
+        <w:t xml:space="preserve">    </w:t>
+      </w:r>
+      <w:r>
+        <w:rPr>
+          <w:rStyle w:val="KeywordTok"/>
+        </w:rPr>
+        <w:t>run_autonum</w:t>
+      </w:r>
+      <w:r>
+        <w:rPr>
+          <w:rStyle w:val="NormalTok"/>
+        </w:rPr>
+        <w:t>(</w:t>
+      </w:r>
+      <w:r>
+        <w:rPr>
+          <w:rStyle w:val="DataTypeTok"/>
+        </w:rPr>
+        <w:t>seq_id =</w:t>
+      </w:r>
+      <w:r>
+        <w:rPr>
+          <w:rStyle w:val="NormalTok"/>
+        </w:rPr>
+        <w:t xml:space="preserve"> </w:t>
+      </w:r>
+      <w:r>
+        <w:rPr>
+          <w:rStyle w:val="StringTok"/>
+        </w:rPr>
+        <w:t>"tab"</w:t>
+      </w:r>
+      <w:r>
+        <w:rPr>
+          <w:rStyle w:val="NormalTok"/>
+        </w:rPr>
+        <w:t xml:space="preserve">, </w:t>
+      </w:r>
+      <w:r>
+        <w:rPr>
+          <w:rStyle w:val="DataTypeTok"/>
+        </w:rPr>
+        <w:t>pre_label =</w:t>
+      </w:r>
+      <w:r>
+        <w:rPr>
+          <w:rStyle w:val="NormalTok"/>
+        </w:rPr>
+        <w:t xml:space="preserve"> </w:t>
+      </w:r>
+      <w:r>
+        <w:rPr>
+          <w:rStyle w:val="StringTok"/>
+        </w:rPr>
+        <w:t>"Table "</w:t>
+      </w:r>
+      <w:r>
+        <w:rPr>
+          <w:rStyle w:val="NormalTok"/>
+        </w:rPr>
+        <w:t xml:space="preserve">, </w:t>
+      </w:r>
+      <w:r>
+        <w:rPr>
+          <w:rStyle w:val="DataTypeTok"/>
+        </w:rPr>
+        <w:t>bkm =</w:t>
+      </w:r>
+      <w:r>
+        <w:rPr>
+          <w:rStyle w:val="NormalTok"/>
+        </w:rPr>
+        <w:t xml:space="preserve"> </w:t>
+      </w:r>
+      <w:r>
+        <w:rPr>
+          <w:rStyle w:val="StringTok"/>
+        </w:rPr>
+        <w:t>"tab-EMspp"</w:t>
+      </w:r>
+      <w:r>
+        <w:rPr>
+          <w:rStyle w:val="NormalTok"/>
+        </w:rPr>
+        <w:t xml:space="preserve">), </w:t>
+      </w:r>
+      <w:r>
+        <w:rPr>
+          <w:rStyle w:val="DataTypeTok"/>
+        </w:rPr>
+        <w:t>sty</w:t>
+      </w:r>
+      <w:r>
+        <w:rPr>
+          <w:rStyle w:val="DataTypeTok"/>
+        </w:rPr>
+        <w:lastRenderedPageBreak/>
+        <w:t>le =</w:t>
+      </w:r>
+      <w:r>
+        <w:rPr>
+          <w:rStyle w:val="NormalTok"/>
+        </w:rPr>
+        <w:t xml:space="preserve"> </w:t>
+      </w:r>
+      <w:r>
+        <w:rPr>
+          <w:rStyle w:val="StringTok"/>
+        </w:rPr>
+        <w:t>"Table Caption"</w:t>
+      </w:r>
+      <w:r>
+        <w:rPr>
+          <w:rStyle w:val="NormalTok"/>
+        </w:rPr>
+        <w:t xml:space="preserve">) </w:t>
+      </w:r>
+      <w:r>
+        <w:br/>
+      </w:r>
+      <w:r>
+        <w:rPr>
+          <w:rStyle w:val="NormalTok"/>
+        </w:rPr>
+        <w:t>test.table</w:t>
+      </w:r>
     </w:p>
     <w:p>
       <w:pPr>
-        <w:pStyle w:val="FirstParagraph"/>
-      </w:pPr>
-      <w:r>
-        <w:t>Yes I know the value of pi is 3.1415927, and 2 times pi is 6.2831853.</w:t>
-      </w:r>
-    </w:p>
-    <w:p>
-      <w:pPr>
-        <w:pStyle w:val="SourceCode"/>
-      </w:pPr>
-      <w:r>
-        <w:rPr>
-          <w:rStyle w:val="CommentTok"/>
-        </w:rPr>
-        <w:t xml:space="preserve">## create table of species ## Not included in </w:t>
-      </w:r>
-      <w:proofErr w:type="spellStart"/>
-      <w:r>
-        <w:rPr>
-          <w:rStyle w:val="CommentTok"/>
-        </w:rPr>
-        <w:t>teh</w:t>
-      </w:r>
-      <w:proofErr w:type="spellEnd"/>
-      <w:r>
-        <w:rPr>
-          <w:rStyle w:val="CommentTok"/>
-        </w:rPr>
-        <w:t xml:space="preserve"> report 22June2021</w:t>
-      </w:r>
-      <w:r>
-        <w:br/>
-      </w:r>
-      <w:r>
-        <w:br/>
-      </w:r>
-      <w:r>
-        <w:rPr>
-          <w:rStyle w:val="NormalTok"/>
-        </w:rPr>
-        <w:t>x &lt;-</w:t>
-      </w:r>
-      <w:r>
-        <w:rPr>
-          <w:rStyle w:val="StringTok"/>
-        </w:rPr>
-        <w:t xml:space="preserve"> </w:t>
-      </w:r>
-      <w:proofErr w:type="spellStart"/>
-      <w:r>
-        <w:rPr>
-          <w:rStyle w:val="KeywordTok"/>
-        </w:rPr>
-        <w:t>data.frame</w:t>
-      </w:r>
-      <w:proofErr w:type="spellEnd"/>
-      <w:r>
-        <w:rPr>
-          <w:rStyle w:val="NormalTok"/>
-        </w:rPr>
-        <w:t>(</w:t>
-      </w:r>
-      <w:r>
-        <w:rPr>
-          <w:rStyle w:val="StringTok"/>
-        </w:rPr>
-        <w:t>"SN"</w:t>
-      </w:r>
-      <w:r>
-        <w:rPr>
-          <w:rStyle w:val="NormalTok"/>
-        </w:rPr>
-        <w:t xml:space="preserve"> =</w:t>
-      </w:r>
-      <w:r>
-        <w:rPr>
-          <w:rStyle w:val="StringTok"/>
-        </w:rPr>
-        <w:t xml:space="preserve"> </w:t>
-      </w:r>
-      <w:r>
-        <w:rPr>
-          <w:rStyle w:val="DecValTok"/>
+        <w:pStyle w:val="TableCaption"/>
+      </w:pPr>
+      <w:r>
+        <w:t xml:space="preserve">Table </w:t>
+      </w:r>
+      <w:bookmarkStart w:id="3" w:name="tab-EMspp"/>
+      <w:r>
+        <w:fldChar w:fldCharType="begin"/>
+      </w:r>
+      <w:r>
+        <w:instrText>SEQ tab \* Arabic</w:instrText>
+      </w:r>
+      <w:r>
+        <w:fldChar w:fldCharType="separate"/>
+      </w:r>
+      <w:r>
+        <w:rPr>
+          <w:noProof/>
         </w:rPr>
         <w:t>1</w:t>
       </w:r>
       <w:r>
-        <w:rPr>
-          <w:rStyle w:val="OperatorTok"/>
-        </w:rPr>
-        <w:t>:</w:t>
-      </w:r>
-      <w:r>
-        <w:rPr>
-          <w:rStyle w:val="DecValTok"/>
-        </w:rPr>
-        <w:t>2</w:t>
-      </w:r>
-      <w:r>
-        <w:rPr>
-          <w:rStyle w:val="NormalTok"/>
-        </w:rPr>
-        <w:t xml:space="preserve">, </w:t>
-      </w:r>
-      <w:r>
-        <w:rPr>
-          <w:rStyle w:val="StringTok"/>
-        </w:rPr>
-        <w:t>"Age"</w:t>
-      </w:r>
-      <w:r>
-        <w:rPr>
-          <w:rStyle w:val="NormalTok"/>
-        </w:rPr>
-        <w:t xml:space="preserve"> =</w:t>
-      </w:r>
-      <w:r>
-        <w:rPr>
-          <w:rStyle w:val="StringTok"/>
-        </w:rPr>
-        <w:t xml:space="preserve"> </w:t>
-      </w:r>
-      <w:r>
-        <w:rPr>
-          <w:rStyle w:val="KeywordTok"/>
-        </w:rPr>
-        <w:t>c</w:t>
-      </w:r>
-      <w:r>
-        <w:rPr>
-          <w:rStyle w:val="NormalTok"/>
-        </w:rPr>
-        <w:t>(</w:t>
-      </w:r>
-      <w:r>
-        <w:rPr>
-          <w:rStyle w:val="DecValTok"/>
-        </w:rPr>
-        <w:t>21</w:t>
-      </w:r>
-      <w:r>
-        <w:rPr>
-          <w:rStyle w:val="NormalTok"/>
-        </w:rPr>
-        <w:t>,</w:t>
-      </w:r>
-      <w:r>
-        <w:rPr>
-          <w:rStyle w:val="DecValTok"/>
-        </w:rPr>
-        <w:t>15</w:t>
-      </w:r>
-      <w:r>
-        <w:rPr>
-          <w:rStyle w:val="NormalTok"/>
-        </w:rPr>
-        <w:t xml:space="preserve">), </w:t>
-      </w:r>
-      <w:r>
-        <w:rPr>
-          <w:rStyle w:val="StringTok"/>
-        </w:rPr>
-        <w:t>"Name"</w:t>
-      </w:r>
-      <w:r>
-        <w:rPr>
-          <w:rStyle w:val="NormalTok"/>
-        </w:rPr>
-        <w:t xml:space="preserve"> =</w:t>
-      </w:r>
-      <w:r>
-        <w:rPr>
-          <w:rStyle w:val="StringTok"/>
-        </w:rPr>
-        <w:t xml:space="preserve"> </w:t>
-      </w:r>
-      <w:r>
-        <w:rPr>
-          <w:rStyle w:val="KeywordTok"/>
-        </w:rPr>
-        <w:t>c</w:t>
-      </w:r>
-      <w:r>
-        <w:rPr>
-          <w:rStyle w:val="NormalTok"/>
-        </w:rPr>
-        <w:t>(</w:t>
-      </w:r>
-      <w:r>
-        <w:rPr>
-          <w:rStyle w:val="StringTok"/>
-        </w:rPr>
-        <w:t>"</w:t>
-      </w:r>
-      <w:proofErr w:type="spellStart"/>
-      <w:r>
-        <w:rPr>
-          <w:rStyle w:val="StringTok"/>
-        </w:rPr>
-        <w:t>John"</w:t>
-      </w:r>
-      <w:r>
-        <w:rPr>
-          <w:rStyle w:val="NormalTok"/>
-        </w:rPr>
-        <w:t>,</w:t>
-      </w:r>
-      <w:r>
-        <w:rPr>
-          <w:rStyle w:val="StringTok"/>
-        </w:rPr>
-        <w:t>"Dora</w:t>
-      </w:r>
-      <w:proofErr w:type="spellEnd"/>
-      <w:r>
-        <w:rPr>
-          <w:rStyle w:val="StringTok"/>
-        </w:rPr>
-        <w:t>"</w:t>
-      </w:r>
-      <w:r>
-        <w:rPr>
-          <w:rStyle w:val="NormalTok"/>
-        </w:rPr>
-        <w:t>))</w:t>
-      </w:r>
-      <w:r>
-        <w:br/>
-      </w:r>
-      <w:r>
-        <w:br/>
-      </w:r>
-      <w:proofErr w:type="spellStart"/>
-      <w:r>
-        <w:rPr>
-          <w:rStyle w:val="KeywordTok"/>
-        </w:rPr>
-        <w:t>set_flextable_defaults</w:t>
-      </w:r>
-      <w:proofErr w:type="spellEnd"/>
-      <w:r>
-        <w:rPr>
-          <w:rStyle w:val="NormalTok"/>
-        </w:rPr>
-        <w:t>(</w:t>
-      </w:r>
-      <w:proofErr w:type="spellStart"/>
-      <w:r>
-        <w:rPr>
-          <w:rStyle w:val="DataTypeTok"/>
-        </w:rPr>
-        <w:t>big.mark</w:t>
-      </w:r>
-      <w:proofErr w:type="spellEnd"/>
-      <w:r>
-        <w:rPr>
-          <w:rStyle w:val="DataTypeTok"/>
-        </w:rPr>
-        <w:t xml:space="preserve"> =</w:t>
-      </w:r>
-      <w:r>
-        <w:rPr>
-          <w:rStyle w:val="NormalTok"/>
-        </w:rPr>
-        <w:t xml:space="preserve"> </w:t>
-      </w:r>
-      <w:r>
-        <w:rPr>
-          <w:rStyle w:val="StringTok"/>
-        </w:rPr>
-        <w:t>","</w:t>
-      </w:r>
-      <w:r>
-        <w:rPr>
-          <w:rStyle w:val="NormalTok"/>
-        </w:rPr>
-        <w:t xml:space="preserve">, </w:t>
-      </w:r>
-      <w:r>
-        <w:br/>
-      </w:r>
-      <w:r>
-        <w:rPr>
-          <w:rStyle w:val="NormalTok"/>
-        </w:rPr>
-        <w:t xml:space="preserve">                </w:t>
-      </w:r>
-      <w:proofErr w:type="spellStart"/>
-      <w:r>
-        <w:rPr>
-          <w:rStyle w:val="DataTypeTok"/>
-        </w:rPr>
-        <w:t>font.size</w:t>
-      </w:r>
-      <w:proofErr w:type="spellEnd"/>
-      <w:r>
-        <w:rPr>
-          <w:rStyle w:val="DataTypeTok"/>
-        </w:rPr>
-        <w:t xml:space="preserve"> =</w:t>
-      </w:r>
-      <w:r>
-        <w:rPr>
-          <w:rStyle w:val="NormalTok"/>
-        </w:rPr>
-        <w:t xml:space="preserve"> </w:t>
-      </w:r>
-      <w:r>
-        <w:rPr>
-          <w:rStyle w:val="DecValTok"/>
-        </w:rPr>
-        <w:t>10</w:t>
-      </w:r>
-      <w:r>
-        <w:rPr>
-          <w:rStyle w:val="NormalTok"/>
-        </w:rPr>
-        <w:t xml:space="preserve">, </w:t>
-      </w:r>
-      <w:r>
-        <w:br/>
-      </w:r>
-      <w:r>
-        <w:rPr>
-          <w:rStyle w:val="NormalTok"/>
-        </w:rPr>
-        <w:t xml:space="preserve">                </w:t>
-      </w:r>
-      <w:proofErr w:type="spellStart"/>
-      <w:r>
-        <w:rPr>
-          <w:rStyle w:val="DataTypeTok"/>
-        </w:rPr>
-        <w:t>theme_fun</w:t>
-      </w:r>
-      <w:proofErr w:type="spellEnd"/>
-      <w:r>
-        <w:rPr>
-          <w:rStyle w:val="DataTypeTok"/>
-        </w:rPr>
-        <w:t xml:space="preserve"> =</w:t>
-      </w:r>
-      <w:r>
-        <w:rPr>
-          <w:rStyle w:val="NormalTok"/>
-        </w:rPr>
-        <w:t xml:space="preserve"> </w:t>
-      </w:r>
-      <w:proofErr w:type="spellStart"/>
-      <w:r>
-        <w:rPr>
-          <w:rStyle w:val="NormalTok"/>
-        </w:rPr>
-        <w:t>theme_zebra</w:t>
-      </w:r>
-      <w:proofErr w:type="spellEnd"/>
-      <w:r>
-        <w:rPr>
-          <w:rStyle w:val="NormalTok"/>
-        </w:rPr>
-        <w:t xml:space="preserve">, </w:t>
-      </w:r>
-      <w:r>
-        <w:br/>
-      </w:r>
-      <w:r>
-        <w:rPr>
-          <w:rStyle w:val="NormalTok"/>
-        </w:rPr>
-        <w:t xml:space="preserve">                </w:t>
-      </w:r>
-      <w:proofErr w:type="spellStart"/>
-      <w:r>
-        <w:rPr>
-          <w:rStyle w:val="DataTypeTok"/>
-        </w:rPr>
-        <w:t>text.align</w:t>
-      </w:r>
-      <w:proofErr w:type="spellEnd"/>
-      <w:r>
-        <w:rPr>
-          <w:rStyle w:val="DataTypeTok"/>
-        </w:rPr>
-        <w:t xml:space="preserve"> =</w:t>
-      </w:r>
-      <w:r>
-        <w:rPr>
-          <w:rStyle w:val="NormalTok"/>
-        </w:rPr>
-        <w:t xml:space="preserve"> </w:t>
-      </w:r>
-      <w:r>
-        <w:rPr>
-          <w:rStyle w:val="StringTok"/>
-        </w:rPr>
-        <w:t>'center'</w:t>
-      </w:r>
-      <w:r>
-        <w:rPr>
-          <w:rStyle w:val="NormalTok"/>
-        </w:rPr>
-        <w:t xml:space="preserve">, </w:t>
-      </w:r>
-      <w:r>
-        <w:br/>
-      </w:r>
-      <w:r>
-        <w:rPr>
-          <w:rStyle w:val="NormalTok"/>
-        </w:rPr>
-        <w:t xml:space="preserve">                </w:t>
-      </w:r>
-      <w:proofErr w:type="spellStart"/>
-      <w:r>
-        <w:rPr>
-          <w:rStyle w:val="DataTypeTok"/>
-        </w:rPr>
-        <w:t>padding.bottom</w:t>
-      </w:r>
-      <w:proofErr w:type="spellEnd"/>
-      <w:r>
-        <w:rPr>
-          <w:rStyle w:val="DataTypeTok"/>
-        </w:rPr>
-        <w:t xml:space="preserve"> =</w:t>
-      </w:r>
-      <w:r>
-        <w:rPr>
-          <w:rStyle w:val="NormalTok"/>
-        </w:rPr>
-        <w:t xml:space="preserve"> </w:t>
-      </w:r>
-      <w:r>
-        <w:rPr>
-          <w:rStyle w:val="DecValTok"/>
-        </w:rPr>
-        <w:t>2</w:t>
-      </w:r>
-      <w:r>
-        <w:rPr>
-          <w:rStyle w:val="NormalTok"/>
-        </w:rPr>
-        <w:t xml:space="preserve">, </w:t>
-      </w:r>
-      <w:r>
-        <w:br/>
-      </w:r>
-      <w:r>
-        <w:rPr>
-          <w:rStyle w:val="NormalTok"/>
-        </w:rPr>
-        <w:t xml:space="preserve">                </w:t>
-      </w:r>
-      <w:proofErr w:type="spellStart"/>
-      <w:r>
-        <w:rPr>
-          <w:rStyle w:val="DataTypeTok"/>
-        </w:rPr>
-        <w:t>padding.top</w:t>
-      </w:r>
-      <w:proofErr w:type="spellEnd"/>
-      <w:r>
-        <w:rPr>
-          <w:rStyle w:val="DataTypeTok"/>
-        </w:rPr>
-        <w:t xml:space="preserve"> =</w:t>
-      </w:r>
-      <w:r>
-        <w:rPr>
-          <w:rStyle w:val="NormalTok"/>
-        </w:rPr>
-        <w:t xml:space="preserve"> </w:t>
-      </w:r>
-      <w:r>
-        <w:rPr>
-          <w:rStyle w:val="DecValTok"/>
-        </w:rPr>
-        <w:t>2</w:t>
-      </w:r>
-      <w:r>
-        <w:rPr>
-          <w:rStyle w:val="NormalTok"/>
-        </w:rPr>
-        <w:t xml:space="preserve">, </w:t>
-      </w:r>
-      <w:r>
-        <w:br/>
-      </w:r>
-      <w:r>
-        <w:rPr>
-          <w:rStyle w:val="NormalTok"/>
-        </w:rPr>
-        <w:t xml:space="preserve">                </w:t>
-      </w:r>
-      <w:proofErr w:type="spellStart"/>
-      <w:r>
-        <w:rPr>
-          <w:rStyle w:val="DataTypeTok"/>
-        </w:rPr>
-        <w:t>padding.left</w:t>
-      </w:r>
-      <w:proofErr w:type="spellEnd"/>
-      <w:r>
-        <w:rPr>
-          <w:rStyle w:val="DataTypeTok"/>
-        </w:rPr>
-        <w:t xml:space="preserve"> =</w:t>
-      </w:r>
-      <w:r>
-        <w:rPr>
-          <w:rStyle w:val="NormalTok"/>
-        </w:rPr>
-        <w:t xml:space="preserve"> </w:t>
-      </w:r>
-      <w:r>
-        <w:rPr>
-          <w:rStyle w:val="DecValTok"/>
-        </w:rPr>
-        <w:t>2</w:t>
-      </w:r>
-      <w:r>
-        <w:rPr>
-          <w:rStyle w:val="NormalTok"/>
-        </w:rPr>
-        <w:t xml:space="preserve">, </w:t>
-      </w:r>
-      <w:proofErr w:type="spellStart"/>
-      <w:r>
-        <w:rPr>
-          <w:rStyle w:val="DataTypeTok"/>
-        </w:rPr>
-        <w:t>padding.right</w:t>
-      </w:r>
-      <w:proofErr w:type="spellEnd"/>
-      <w:r>
-        <w:rPr>
-          <w:rStyle w:val="DataTypeTok"/>
-        </w:rPr>
-        <w:t xml:space="preserve"> =</w:t>
-      </w:r>
-      <w:r>
-        <w:rPr>
-          <w:rStyle w:val="NormalTok"/>
-        </w:rPr>
-        <w:t xml:space="preserve"> </w:t>
-      </w:r>
-      <w:r>
-        <w:rPr>
-          <w:rStyle w:val="DecValTok"/>
-        </w:rPr>
-        <w:t>2</w:t>
-      </w:r>
-      <w:r>
-        <w:rPr>
-          <w:rStyle w:val="NormalTok"/>
-        </w:rPr>
-        <w:t xml:space="preserve">, </w:t>
-      </w:r>
-      <w:r>
-        <w:br/>
-      </w:r>
-      <w:r>
-        <w:rPr>
-          <w:rStyle w:val="NormalTok"/>
-        </w:rPr>
-        <w:t xml:space="preserve">                </w:t>
-      </w:r>
-      <w:proofErr w:type="spellStart"/>
-      <w:r>
-        <w:rPr>
-          <w:rStyle w:val="DataTypeTok"/>
-        </w:rPr>
-        <w:t>background.color</w:t>
-      </w:r>
-      <w:proofErr w:type="spellEnd"/>
-      <w:r>
-        <w:rPr>
-          <w:rStyle w:val="DataTypeTok"/>
-        </w:rPr>
-        <w:t xml:space="preserve"> =</w:t>
-      </w:r>
-      <w:r>
-        <w:rPr>
-          <w:rStyle w:val="NormalTok"/>
-        </w:rPr>
-        <w:t xml:space="preserve"> </w:t>
-      </w:r>
-      <w:r>
-        <w:rPr>
-          <w:rStyle w:val="StringTok"/>
-        </w:rPr>
-        <w:t>"#EFEFEF"</w:t>
-      </w:r>
-      <w:r>
-        <w:rPr>
-          <w:rStyle w:val="NormalTok"/>
-        </w:rPr>
-        <w:t xml:space="preserve">) </w:t>
-      </w:r>
-      <w:r>
-        <w:br/>
-      </w:r>
-      <w:proofErr w:type="spellStart"/>
-      <w:r>
-        <w:rPr>
-          <w:rStyle w:val="NormalTok"/>
-        </w:rPr>
-        <w:t>test.table</w:t>
-      </w:r>
-      <w:proofErr w:type="spellEnd"/>
-      <w:r>
-        <w:rPr>
-          <w:rStyle w:val="NormalTok"/>
-        </w:rPr>
-        <w:t xml:space="preserve"> &lt;-</w:t>
-      </w:r>
-      <w:r>
-        <w:rPr>
-          <w:rStyle w:val="StringTok"/>
-        </w:rPr>
-        <w:t xml:space="preserve"> </w:t>
-      </w:r>
-      <w:proofErr w:type="spellStart"/>
-      <w:r>
-        <w:rPr>
-          <w:rStyle w:val="KeywordTok"/>
-        </w:rPr>
-        <w:t>flextable</w:t>
-      </w:r>
-      <w:proofErr w:type="spellEnd"/>
-      <w:r>
-        <w:rPr>
-          <w:rStyle w:val="NormalTok"/>
-        </w:rPr>
-        <w:t xml:space="preserve">(x) </w:t>
-      </w:r>
-      <w:r>
-        <w:br/>
-      </w:r>
-      <w:proofErr w:type="spellStart"/>
-      <w:r>
-        <w:rPr>
-          <w:rStyle w:val="NormalTok"/>
-        </w:rPr>
-        <w:t>test.table</w:t>
-      </w:r>
-      <w:proofErr w:type="spellEnd"/>
-      <w:r>
-        <w:rPr>
-          <w:rStyle w:val="NormalTok"/>
-        </w:rPr>
-        <w:t xml:space="preserve"> &lt;-</w:t>
-      </w:r>
-      <w:r>
-        <w:rPr>
-          <w:rStyle w:val="StringTok"/>
-        </w:rPr>
-        <w:t xml:space="preserve"> </w:t>
-      </w:r>
-      <w:proofErr w:type="spellStart"/>
-      <w:r>
-        <w:rPr>
-          <w:rStyle w:val="KeywordTok"/>
-        </w:rPr>
-        <w:t>set_header_labels</w:t>
-      </w:r>
-      <w:proofErr w:type="spellEnd"/>
-      <w:r>
-        <w:rPr>
-          <w:rStyle w:val="NormalTok"/>
-        </w:rPr>
-        <w:t>(</w:t>
-      </w:r>
-      <w:proofErr w:type="spellStart"/>
-      <w:r>
-        <w:rPr>
-          <w:rStyle w:val="NormalTok"/>
-        </w:rPr>
-        <w:t>test.table</w:t>
-      </w:r>
-      <w:proofErr w:type="spellEnd"/>
-      <w:r>
-        <w:rPr>
-          <w:rStyle w:val="NormalTok"/>
-        </w:rPr>
-        <w:t xml:space="preserve">, </w:t>
-      </w:r>
-      <w:r>
-        <w:rPr>
-          <w:rStyle w:val="DataTypeTok"/>
-        </w:rPr>
-        <w:t>SN =</w:t>
-      </w:r>
-      <w:r>
-        <w:rPr>
-          <w:rStyle w:val="NormalTok"/>
-        </w:rPr>
-        <w:t xml:space="preserve"> </w:t>
-      </w:r>
-      <w:r>
-        <w:rPr>
-          <w:rStyle w:val="StringTok"/>
-        </w:rPr>
-        <w:t>"SN"</w:t>
-      </w:r>
-      <w:r>
-        <w:rPr>
-          <w:rStyle w:val="NormalTok"/>
-        </w:rPr>
-        <w:t xml:space="preserve">, </w:t>
-      </w:r>
-      <w:r>
-        <w:rPr>
-          <w:rStyle w:val="DataTypeTok"/>
-        </w:rPr>
-        <w:t>Age =</w:t>
-      </w:r>
-      <w:r>
-        <w:rPr>
-          <w:rStyle w:val="NormalTok"/>
-        </w:rPr>
-        <w:t xml:space="preserve"> </w:t>
-      </w:r>
-      <w:r>
-        <w:rPr>
-          <w:rStyle w:val="StringTok"/>
-        </w:rPr>
-        <w:t>"Age"</w:t>
-      </w:r>
-      <w:r>
-        <w:rPr>
-          <w:rStyle w:val="NormalTok"/>
-        </w:rPr>
-        <w:t xml:space="preserve">,  </w:t>
-      </w:r>
-      <w:r>
-        <w:rPr>
-          <w:rStyle w:val="DataTypeTok"/>
-        </w:rPr>
-        <w:t>Name =</w:t>
-      </w:r>
-      <w:r>
-        <w:rPr>
-          <w:rStyle w:val="NormalTok"/>
-        </w:rPr>
-        <w:t xml:space="preserve"> </w:t>
-      </w:r>
-      <w:r>
-        <w:rPr>
-          <w:rStyle w:val="StringTok"/>
-        </w:rPr>
-        <w:t>"Name"</w:t>
-      </w:r>
-      <w:r>
-        <w:rPr>
-          <w:rStyle w:val="NormalTok"/>
-        </w:rPr>
-        <w:t xml:space="preserve">) </w:t>
-      </w:r>
-      <w:r>
-        <w:br/>
-      </w:r>
-      <w:proofErr w:type="spellStart"/>
-      <w:r>
-        <w:rPr>
-          <w:rStyle w:val="NormalTok"/>
-        </w:rPr>
-        <w:t>test.table</w:t>
-      </w:r>
-      <w:proofErr w:type="spellEnd"/>
-      <w:r>
-        <w:rPr>
-          <w:rStyle w:val="NormalTok"/>
-        </w:rPr>
-        <w:t xml:space="preserve"> &lt;-</w:t>
-      </w:r>
-      <w:r>
-        <w:rPr>
-          <w:rStyle w:val="StringTok"/>
-        </w:rPr>
-        <w:t xml:space="preserve"> </w:t>
-      </w:r>
-      <w:proofErr w:type="spellStart"/>
-      <w:r>
-        <w:rPr>
-          <w:rStyle w:val="KeywordTok"/>
-        </w:rPr>
-        <w:t>set_table_properties</w:t>
-      </w:r>
-      <w:proofErr w:type="spellEnd"/>
-      <w:r>
-        <w:rPr>
-          <w:rStyle w:val="NormalTok"/>
-        </w:rPr>
-        <w:t>(</w:t>
-      </w:r>
-      <w:proofErr w:type="spellStart"/>
-      <w:r>
-        <w:rPr>
-          <w:rStyle w:val="NormalTok"/>
-        </w:rPr>
-        <w:t>test.table</w:t>
-      </w:r>
-      <w:proofErr w:type="spellEnd"/>
-      <w:r>
-        <w:rPr>
-          <w:rStyle w:val="NormalTok"/>
-        </w:rPr>
-        <w:t xml:space="preserve">, </w:t>
-      </w:r>
-      <w:r>
-        <w:rPr>
-          <w:rStyle w:val="DataTypeTok"/>
-        </w:rPr>
-        <w:t>width =</w:t>
-      </w:r>
-      <w:r>
-        <w:rPr>
-          <w:rStyle w:val="NormalTok"/>
-        </w:rPr>
-        <w:t xml:space="preserve"> </w:t>
-      </w:r>
-      <w:r>
-        <w:rPr>
-          <w:rStyle w:val="DecValTok"/>
-        </w:rPr>
-        <w:t>1</w:t>
-      </w:r>
-      <w:r>
-        <w:rPr>
-          <w:rStyle w:val="NormalTok"/>
-        </w:rPr>
-        <w:t xml:space="preserve">, </w:t>
-      </w:r>
-      <w:r>
-        <w:rPr>
-          <w:rStyle w:val="DataTypeTok"/>
-        </w:rPr>
-        <w:t>layout =</w:t>
-      </w:r>
-      <w:r>
-        <w:rPr>
-          <w:rStyle w:val="NormalTok"/>
-        </w:rPr>
-        <w:t xml:space="preserve"> </w:t>
-      </w:r>
-      <w:r>
-        <w:rPr>
-          <w:rStyle w:val="StringTok"/>
-        </w:rPr>
-        <w:t>"</w:t>
-      </w:r>
-      <w:proofErr w:type="spellStart"/>
-      <w:r>
-        <w:rPr>
-          <w:rStyle w:val="StringTok"/>
-        </w:rPr>
-        <w:t>autofit</w:t>
-      </w:r>
-      <w:proofErr w:type="spellEnd"/>
-      <w:r>
-        <w:rPr>
-          <w:rStyle w:val="StringTok"/>
-        </w:rPr>
-        <w:t>"</w:t>
-      </w:r>
-      <w:r>
-        <w:rPr>
-          <w:rStyle w:val="NormalTok"/>
-        </w:rPr>
-        <w:t xml:space="preserve">) </w:t>
-      </w:r>
-      <w:r>
-        <w:br/>
-      </w:r>
-      <w:proofErr w:type="spellStart"/>
-      <w:r>
-        <w:rPr>
-          <w:rStyle w:val="NormalTok"/>
-        </w:rPr>
-        <w:lastRenderedPageBreak/>
-        <w:t>test.table</w:t>
-      </w:r>
-      <w:proofErr w:type="spellEnd"/>
-      <w:r>
-        <w:rPr>
-          <w:rStyle w:val="NormalTok"/>
-        </w:rPr>
-        <w:t xml:space="preserve"> &lt;-</w:t>
-      </w:r>
-      <w:r>
-        <w:rPr>
-          <w:rStyle w:val="StringTok"/>
-        </w:rPr>
-        <w:t xml:space="preserve"> </w:t>
-      </w:r>
-      <w:proofErr w:type="spellStart"/>
-      <w:r>
-        <w:rPr>
-          <w:rStyle w:val="KeywordTok"/>
-        </w:rPr>
-        <w:t>set_caption</w:t>
-      </w:r>
-      <w:proofErr w:type="spellEnd"/>
-      <w:r>
-        <w:rPr>
-          <w:rStyle w:val="NormalTok"/>
-        </w:rPr>
-        <w:t>(</w:t>
-      </w:r>
-      <w:proofErr w:type="spellStart"/>
-      <w:r>
-        <w:rPr>
-          <w:rStyle w:val="NormalTok"/>
-        </w:rPr>
-        <w:t>test.table</w:t>
-      </w:r>
-      <w:proofErr w:type="spellEnd"/>
-      <w:r>
-        <w:rPr>
-          <w:rStyle w:val="NormalTok"/>
-        </w:rPr>
-        <w:t xml:space="preserve">, </w:t>
-      </w:r>
-      <w:r>
-        <w:rPr>
-          <w:rStyle w:val="DataTypeTok"/>
-        </w:rPr>
-        <w:t>caption=</w:t>
-      </w:r>
-      <w:r>
-        <w:rPr>
-          <w:rStyle w:val="StringTok"/>
-        </w:rPr>
-        <w:t>'Some kind of caption would go here'</w:t>
-      </w:r>
-      <w:r>
-        <w:rPr>
-          <w:rStyle w:val="NormalTok"/>
-        </w:rPr>
-        <w:t xml:space="preserve">, </w:t>
-      </w:r>
-      <w:r>
-        <w:br/>
-      </w:r>
-      <w:r>
-        <w:rPr>
-          <w:rStyle w:val="NormalTok"/>
-        </w:rPr>
-        <w:t xml:space="preserve">    </w:t>
-      </w:r>
-      <w:proofErr w:type="spellStart"/>
-      <w:r>
-        <w:rPr>
-          <w:rStyle w:val="KeywordTok"/>
-        </w:rPr>
-        <w:t>run_autonum</w:t>
-      </w:r>
-      <w:proofErr w:type="spellEnd"/>
-      <w:r>
-        <w:rPr>
-          <w:rStyle w:val="NormalTok"/>
-        </w:rPr>
-        <w:t>(</w:t>
-      </w:r>
-      <w:proofErr w:type="spellStart"/>
-      <w:r>
-        <w:rPr>
-          <w:rStyle w:val="DataTypeTok"/>
-        </w:rPr>
-        <w:t>seq_id</w:t>
-      </w:r>
-      <w:proofErr w:type="spellEnd"/>
-      <w:r>
-        <w:rPr>
-          <w:rStyle w:val="DataTypeTok"/>
-        </w:rPr>
-        <w:t xml:space="preserve"> =</w:t>
-      </w:r>
-      <w:r>
-        <w:rPr>
-          <w:rStyle w:val="NormalTok"/>
-        </w:rPr>
-        <w:t xml:space="preserve"> </w:t>
-      </w:r>
-      <w:r>
-        <w:rPr>
-          <w:rStyle w:val="StringTok"/>
-        </w:rPr>
-        <w:t>"tab"</w:t>
-      </w:r>
-      <w:r>
-        <w:rPr>
-          <w:rStyle w:val="NormalTok"/>
-        </w:rPr>
-        <w:t xml:space="preserve">, </w:t>
-      </w:r>
-      <w:proofErr w:type="spellStart"/>
-      <w:r>
-        <w:rPr>
-          <w:rStyle w:val="DataTypeTok"/>
-        </w:rPr>
-        <w:t>pre_label</w:t>
-      </w:r>
-      <w:proofErr w:type="spellEnd"/>
-      <w:r>
-        <w:rPr>
-          <w:rStyle w:val="DataTypeTok"/>
-        </w:rPr>
-        <w:t xml:space="preserve"> =</w:t>
-      </w:r>
-      <w:r>
-        <w:rPr>
-          <w:rStyle w:val="NormalTok"/>
-        </w:rPr>
-        <w:t xml:space="preserve"> </w:t>
-      </w:r>
-      <w:r>
-        <w:rPr>
-          <w:rStyle w:val="StringTok"/>
-        </w:rPr>
-        <w:t>"Table "</w:t>
-      </w:r>
-      <w:r>
-        <w:rPr>
-          <w:rStyle w:val="NormalTok"/>
-        </w:rPr>
-        <w:t xml:space="preserve">, </w:t>
-      </w:r>
-      <w:proofErr w:type="spellStart"/>
-      <w:r>
-        <w:rPr>
-          <w:rStyle w:val="DataTypeTok"/>
-        </w:rPr>
-        <w:t>bkm</w:t>
-      </w:r>
-      <w:proofErr w:type="spellEnd"/>
-      <w:r>
-        <w:rPr>
-          <w:rStyle w:val="DataTypeTok"/>
-        </w:rPr>
-        <w:t xml:space="preserve"> =</w:t>
-      </w:r>
-      <w:r>
-        <w:rPr>
-          <w:rStyle w:val="NormalTok"/>
-        </w:rPr>
-        <w:t xml:space="preserve"> </w:t>
-      </w:r>
-      <w:r>
-        <w:rPr>
-          <w:rStyle w:val="StringTok"/>
-        </w:rPr>
-        <w:t>"tab-</w:t>
-      </w:r>
-      <w:proofErr w:type="spellStart"/>
-      <w:r>
-        <w:rPr>
-          <w:rStyle w:val="StringTok"/>
-        </w:rPr>
-        <w:t>EMspp</w:t>
-      </w:r>
-      <w:proofErr w:type="spellEnd"/>
-      <w:r>
-        <w:rPr>
-          <w:rStyle w:val="StringTok"/>
-        </w:rPr>
-        <w:t>"</w:t>
-      </w:r>
-      <w:r>
-        <w:rPr>
-          <w:rStyle w:val="NormalTok"/>
-        </w:rPr>
-        <w:t xml:space="preserve">), </w:t>
-      </w:r>
-      <w:r>
-        <w:rPr>
-          <w:rStyle w:val="DataTypeTok"/>
-        </w:rPr>
-        <w:t>style =</w:t>
-      </w:r>
-      <w:r>
-        <w:rPr>
-          <w:rStyle w:val="NormalTok"/>
-        </w:rPr>
-        <w:t xml:space="preserve"> </w:t>
-      </w:r>
-      <w:r>
-        <w:rPr>
-          <w:rStyle w:val="StringTok"/>
-        </w:rPr>
-        <w:t>"Table Caption"</w:t>
-      </w:r>
-      <w:r>
-        <w:rPr>
-          <w:rStyle w:val="NormalTok"/>
-        </w:rPr>
-        <w:t xml:space="preserve">) </w:t>
-      </w:r>
-      <w:r>
-        <w:br/>
-      </w:r>
-      <w:proofErr w:type="spellStart"/>
-      <w:r>
-        <w:rPr>
-          <w:rStyle w:val="NormalTok"/>
-        </w:rPr>
-        <w:t>test.table</w:t>
-      </w:r>
-      <w:proofErr w:type="spellEnd"/>
-    </w:p>
-    <w:p>
-      <w:pPr>
-        <w:pStyle w:val="TableCaption"/>
-      </w:pPr>
-      <w:r>
-        <w:t xml:space="preserve">Table </w:t>
-      </w:r>
-      <w:bookmarkStart w:id="4" w:name="tab-EMspp"/>
-      <w:r>
-        <w:fldChar w:fldCharType="begin"/>
-      </w:r>
-      <w:r>
-        <w:instrText>SEQ tab \* Arabic</w:instrText>
-      </w:r>
-      <w:r>
-        <w:fldChar w:fldCharType="separate"/>
-      </w:r>
-      <w:r>
-        <w:rPr>
-          <w:noProof/>
-        </w:rPr>
-        <w:t>1</w:t>
-      </w:r>
-      <w:r>
         <w:fldChar w:fldCharType="end"/>
       </w:r>
-      <w:bookmarkEnd w:id="4"/>
+      <w:bookmarkEnd w:id="3"/>
       <w:r>
         <w:t>: Some kind of caption would go here</w:t>
       </w:r>
@@ -1557,11 +1286,11 @@
       <w:pPr>
         <w:pStyle w:val="Heading4"/>
       </w:pPr>
-      <w:bookmarkStart w:id="5" w:name="header-4"/>
+      <w:bookmarkStart w:id="4" w:name="header-4"/>
       <w:r>
         <w:t>Header 4</w:t>
       </w:r>
-      <w:bookmarkEnd w:id="5"/>
+      <w:bookmarkEnd w:id="4"/>
     </w:p>
     <w:p>
       <w:pPr>
@@ -1571,19 +1300,11 @@
         <w:t xml:space="preserve">Nothing fancy. You are ready to go. When you become picky, go to the </w:t>
       </w:r>
       <w:hyperlink r:id="rId7">
-        <w:proofErr w:type="spellStart"/>
         <w:r>
           <w:rPr>
             <w:rStyle w:val="Hyperlink"/>
           </w:rPr>
-          <w:t>knitr</w:t>
-        </w:r>
-        <w:proofErr w:type="spellEnd"/>
-        <w:r>
-          <w:rPr>
-            <w:rStyle w:val="Hyperlink"/>
-          </w:rPr>
-          <w:t xml:space="preserve"> website</w:t>
+          <w:t>knitr website</w:t>
         </w:r>
       </w:hyperlink>
       <w:r>
@@ -1594,6 +1315,7 @@
       <w:pPr>
         <w:pStyle w:val="CaptionedFigure"/>
       </w:pPr>
+      <w:bookmarkStart w:id="5" w:name="_GoBack"/>
       <w:r>
         <w:rPr>
           <w:noProof/>
@@ -1640,20 +1362,14 @@
           </wp:inline>
         </w:drawing>
       </w:r>
+      <w:bookmarkEnd w:id="5"/>
     </w:p>
     <w:p>
       <w:pPr>
         <w:pStyle w:val="ImageCaption"/>
       </w:pPr>
-      <w:proofErr w:type="spellStart"/>
-      <w:proofErr w:type="gramStart"/>
-      <w:r>
-        <w:t>knitr</w:t>
-      </w:r>
-      <w:proofErr w:type="spellEnd"/>
-      <w:proofErr w:type="gramEnd"/>
-      <w:r>
-        <w:t xml:space="preserve"> logo</w:t>
+      <w:r>
+        <w:t>knitr logo</w:t>
       </w:r>
     </w:p>
     <w:sectPr>
@@ -2440,10 +2156,13 @@
   <w:style w:type="paragraph" w:default="1" w:styleId="Normal">
     <w:name w:val="Normal"/>
     <w:qFormat/>
-    <w:rsid w:val="0004147C"/>
+    <w:rsid w:val="00317A5C"/>
     <w:pPr>
-      <w:spacing w:before="120" w:after="120" w:line="276" w:lineRule="auto"/>
+      <w:spacing w:before="120" w:after="120"/>
     </w:pPr>
+    <w:rPr>
+      <w:rFonts w:ascii="Times New Roman" w:hAnsi="Times New Roman"/>
+    </w:rPr>
   </w:style>
   <w:style w:type="paragraph" w:styleId="Heading1">
     <w:name w:val="heading 1"/>
@@ -2451,6 +2170,7 @@
     <w:next w:val="BodyText"/>
     <w:uiPriority w:val="9"/>
     <w:qFormat/>
+    <w:rsid w:val="00317A5C"/>
     <w:pPr>
       <w:keepNext/>
       <w:keepLines/>
@@ -2458,11 +2178,11 @@
       <w:outlineLvl w:val="0"/>
     </w:pPr>
     <w:rPr>
-      <w:rFonts w:asciiTheme="majorHAnsi" w:eastAsiaTheme="majorEastAsia" w:hAnsiTheme="majorHAnsi" w:cstheme="majorBidi"/>
+      <w:rFonts w:eastAsiaTheme="majorEastAsia" w:cstheme="majorBidi"/>
       <w:b/>
       <w:bCs/>
       <w:color w:val="345A8A" w:themeColor="accent1" w:themeShade="B5"/>
-      <w:sz w:val="32"/>
+      <w:sz w:val="30"/>
       <w:szCs w:val="32"/>
     </w:rPr>
   </w:style>
@@ -2473,6 +2193,7 @@
     <w:uiPriority w:val="9"/>
     <w:unhideWhenUsed/>
     <w:qFormat/>
+    <w:rsid w:val="00317A5C"/>
     <w:pPr>
       <w:keepNext/>
       <w:keepLines/>
@@ -2480,11 +2201,10 @@
       <w:outlineLvl w:val="1"/>
     </w:pPr>
     <w:rPr>
-      <w:rFonts w:asciiTheme="majorHAnsi" w:eastAsiaTheme="majorEastAsia" w:hAnsiTheme="majorHAnsi" w:cstheme="majorBidi"/>
+      <w:rFonts w:eastAsiaTheme="majorEastAsia" w:cstheme="majorBidi"/>
       <w:b/>
       <w:bCs/>
-      <w:color w:val="4F81BD" w:themeColor="accent1"/>
-      <w:sz w:val="32"/>
+      <w:sz w:val="26"/>
       <w:szCs w:val="32"/>
     </w:rPr>
   </w:style>
@@ -2495,6 +2215,7 @@
     <w:uiPriority w:val="9"/>
     <w:unhideWhenUsed/>
     <w:qFormat/>
+    <w:rsid w:val="00317A5C"/>
     <w:pPr>
       <w:keepNext/>
       <w:keepLines/>
@@ -2502,11 +2223,9 @@
       <w:outlineLvl w:val="2"/>
     </w:pPr>
     <w:rPr>
-      <w:rFonts w:asciiTheme="majorHAnsi" w:eastAsiaTheme="majorEastAsia" w:hAnsiTheme="majorHAnsi" w:cstheme="majorBidi"/>
+      <w:rFonts w:eastAsiaTheme="majorEastAsia" w:cstheme="majorBidi"/>
       <w:b/>
       <w:bCs/>
-      <w:color w:val="4F81BD" w:themeColor="accent1"/>
-      <w:sz w:val="28"/>
       <w:szCs w:val="28"/>
     </w:rPr>
   </w:style>
@@ -2654,10 +2373,9 @@
     <w:basedOn w:val="Normal"/>
     <w:link w:val="BodyTextChar"/>
     <w:qFormat/>
-    <w:rsid w:val="0004147C"/>
-    <w:rPr>
-      <w:rFonts w:ascii="Times New Roman" w:hAnsi="Times New Roman" w:cs="Times New Roman"/>
-      <w:sz w:val="22"/>
+    <w:rsid w:val="00317A5C"/>
+    <w:rPr>
+      <w:rFonts w:cs="Times New Roman"/>
       <w:szCs w:val="22"/>
     </w:rPr>
   </w:style>
@@ -3214,10 +2932,9 @@
     <w:name w:val="Body Text Char"/>
     <w:basedOn w:val="DefaultParagraphFont"/>
     <w:link w:val="BodyText"/>
-    <w:rsid w:val="0004147C"/>
+    <w:rsid w:val="00317A5C"/>
     <w:rPr>
       <w:rFonts w:ascii="Times New Roman" w:hAnsi="Times New Roman" w:cs="Times New Roman"/>
-      <w:sz w:val="22"/>
       <w:szCs w:val="22"/>
     </w:rPr>
   </w:style>

</xml_diff>